<commit_message>
Adds semester 2 notebook update
</commit_message>
<xml_diff>
--- a/Keck_Engineering_Notebook.docx
+++ b/Keck_Engineering_Notebook.docx
@@ -2639,6 +2639,961 @@
           <w:szCs w:val="24"/>
         </w:rPr>
         <w:t>Researched NED to unreal coordinate system translations</w:t>
+      </w:r>
+    </w:p>
+    <w:p>
+      <w:pPr>
+        <w:rPr>
+          <w:rFonts w:ascii="Times New Roman" w:hAnsi="Times New Roman" w:cs="Times New Roman"/>
+          <w:sz w:val="24"/>
+          <w:szCs w:val="24"/>
+        </w:rPr>
+      </w:pPr>
+    </w:p>
+    <w:p>
+      <w:pPr>
+        <w:rPr>
+          <w:rFonts w:ascii="Times New Roman" w:hAnsi="Times New Roman" w:cs="Times New Roman"/>
+          <w:b/>
+          <w:bCs/>
+          <w:sz w:val="24"/>
+          <w:szCs w:val="24"/>
+        </w:rPr>
+      </w:pPr>
+      <w:r>
+        <w:rPr>
+          <w:rFonts w:ascii="Times New Roman" w:hAnsi="Times New Roman" w:cs="Times New Roman"/>
+          <w:b/>
+          <w:bCs/>
+          <w:sz w:val="24"/>
+          <w:szCs w:val="24"/>
+        </w:rPr>
+        <w:t>-- SEMESTER 2 --</w:t>
+      </w:r>
+    </w:p>
+    <w:p>
+      <w:pPr>
+        <w:rPr>
+          <w:rFonts w:ascii="Times New Roman" w:hAnsi="Times New Roman" w:cs="Times New Roman"/>
+          <w:sz w:val="24"/>
+          <w:szCs w:val="24"/>
+        </w:rPr>
+      </w:pPr>
+    </w:p>
+    <w:p>
+      <w:pPr>
+        <w:rPr>
+          <w:rFonts w:ascii="Times New Roman" w:hAnsi="Times New Roman" w:cs="Times New Roman"/>
+          <w:b/>
+          <w:bCs/>
+          <w:sz w:val="24"/>
+          <w:szCs w:val="24"/>
+          <w:u w:val="single"/>
+        </w:rPr>
+      </w:pPr>
+      <w:r>
+        <w:rPr>
+          <w:rFonts w:ascii="Times New Roman" w:hAnsi="Times New Roman" w:cs="Times New Roman"/>
+          <w:b/>
+          <w:bCs/>
+          <w:sz w:val="24"/>
+          <w:szCs w:val="24"/>
+          <w:u w:val="single"/>
+        </w:rPr>
+        <w:lastRenderedPageBreak/>
+        <w:t>01/17/22</w:t>
+      </w:r>
+    </w:p>
+    <w:p>
+      <w:pPr>
+        <w:pStyle w:val="ListParagraph"/>
+        <w:numPr>
+          <w:ilvl w:val="0"/>
+          <w:numId w:val="19"/>
+        </w:numPr>
+        <w:rPr>
+          <w:rFonts w:ascii="Times New Roman" w:hAnsi="Times New Roman" w:cs="Times New Roman"/>
+          <w:sz w:val="24"/>
+          <w:szCs w:val="24"/>
+        </w:rPr>
+      </w:pPr>
+      <w:r>
+        <w:rPr>
+          <w:rFonts w:ascii="Times New Roman" w:hAnsi="Times New Roman" w:cs="Times New Roman"/>
+          <w:sz w:val="24"/>
+          <w:szCs w:val="24"/>
+        </w:rPr>
+        <w:t>Discussed project goals</w:t>
+      </w:r>
+    </w:p>
+    <w:p>
+      <w:pPr>
+        <w:pStyle w:val="ListParagraph"/>
+        <w:numPr>
+          <w:ilvl w:val="0"/>
+          <w:numId w:val="19"/>
+        </w:numPr>
+        <w:rPr>
+          <w:rFonts w:ascii="Times New Roman" w:hAnsi="Times New Roman" w:cs="Times New Roman"/>
+          <w:sz w:val="24"/>
+          <w:szCs w:val="24"/>
+        </w:rPr>
+      </w:pPr>
+      <w:r>
+        <w:rPr>
+          <w:rFonts w:ascii="Times New Roman" w:hAnsi="Times New Roman" w:cs="Times New Roman"/>
+          <w:sz w:val="24"/>
+          <w:szCs w:val="24"/>
+        </w:rPr>
+        <w:t>Discussed major modules to implement</w:t>
+      </w:r>
+    </w:p>
+    <w:p>
+      <w:pPr>
+        <w:pStyle w:val="ListParagraph"/>
+        <w:numPr>
+          <w:ilvl w:val="0"/>
+          <w:numId w:val="19"/>
+        </w:numPr>
+        <w:rPr>
+          <w:rFonts w:ascii="Times New Roman" w:hAnsi="Times New Roman" w:cs="Times New Roman"/>
+          <w:sz w:val="24"/>
+          <w:szCs w:val="24"/>
+        </w:rPr>
+      </w:pPr>
+      <w:r>
+        <w:rPr>
+          <w:rFonts w:ascii="Times New Roman" w:hAnsi="Times New Roman" w:cs="Times New Roman"/>
+          <w:sz w:val="24"/>
+          <w:szCs w:val="24"/>
+        </w:rPr>
+        <w:t xml:space="preserve">Set up </w:t>
+      </w:r>
+      <w:proofErr w:type="spellStart"/>
+      <w:r>
+        <w:rPr>
+          <w:rFonts w:ascii="Times New Roman" w:hAnsi="Times New Roman" w:cs="Times New Roman"/>
+          <w:sz w:val="24"/>
+          <w:szCs w:val="24"/>
+        </w:rPr>
+        <w:t>zen</w:t>
+      </w:r>
+      <w:proofErr w:type="spellEnd"/>
+      <w:r>
+        <w:rPr>
+          <w:rFonts w:ascii="Times New Roman" w:hAnsi="Times New Roman" w:cs="Times New Roman"/>
+          <w:sz w:val="24"/>
+          <w:szCs w:val="24"/>
+        </w:rPr>
+        <w:t xml:space="preserve"> hub for semester 2</w:t>
+      </w:r>
+    </w:p>
+    <w:p>
+      <w:pPr>
+        <w:rPr>
+          <w:rFonts w:ascii="Times New Roman" w:hAnsi="Times New Roman" w:cs="Times New Roman"/>
+          <w:sz w:val="24"/>
+          <w:szCs w:val="24"/>
+        </w:rPr>
+      </w:pPr>
+    </w:p>
+    <w:p>
+      <w:pPr>
+        <w:rPr>
+          <w:rFonts w:ascii="Times New Roman" w:hAnsi="Times New Roman" w:cs="Times New Roman"/>
+          <w:b/>
+          <w:bCs/>
+          <w:sz w:val="24"/>
+          <w:szCs w:val="24"/>
+          <w:u w:val="single"/>
+        </w:rPr>
+      </w:pPr>
+      <w:r>
+        <w:rPr>
+          <w:rFonts w:ascii="Times New Roman" w:hAnsi="Times New Roman" w:cs="Times New Roman"/>
+          <w:b/>
+          <w:bCs/>
+          <w:sz w:val="24"/>
+          <w:szCs w:val="24"/>
+          <w:u w:val="single"/>
+        </w:rPr>
+        <w:t>01/18/22</w:t>
+      </w:r>
+    </w:p>
+    <w:p>
+      <w:pPr>
+        <w:pStyle w:val="ListParagraph"/>
+        <w:numPr>
+          <w:ilvl w:val="0"/>
+          <w:numId w:val="20"/>
+        </w:numPr>
+        <w:rPr>
+          <w:rFonts w:ascii="Times New Roman" w:hAnsi="Times New Roman" w:cs="Times New Roman"/>
+          <w:sz w:val="24"/>
+          <w:szCs w:val="24"/>
+        </w:rPr>
+      </w:pPr>
+      <w:r>
+        <w:rPr>
+          <w:rFonts w:ascii="Times New Roman" w:hAnsi="Times New Roman" w:cs="Times New Roman"/>
+          <w:sz w:val="24"/>
+          <w:szCs w:val="24"/>
+        </w:rPr>
+        <w:t>Discussed individual tasks to fit within the major modules</w:t>
+      </w:r>
+    </w:p>
+    <w:p>
+      <w:pPr>
+        <w:pStyle w:val="ListParagraph"/>
+        <w:numPr>
+          <w:ilvl w:val="0"/>
+          <w:numId w:val="20"/>
+        </w:numPr>
+        <w:rPr>
+          <w:rFonts w:ascii="Times New Roman" w:hAnsi="Times New Roman" w:cs="Times New Roman"/>
+          <w:sz w:val="24"/>
+          <w:szCs w:val="24"/>
+        </w:rPr>
+      </w:pPr>
+      <w:r>
+        <w:rPr>
+          <w:rFonts w:ascii="Times New Roman" w:hAnsi="Times New Roman" w:cs="Times New Roman"/>
+          <w:sz w:val="24"/>
+          <w:szCs w:val="24"/>
+        </w:rPr>
+        <w:t>Discussed implementation of modules and tasks</w:t>
+      </w:r>
+    </w:p>
+    <w:p>
+      <w:pPr>
+        <w:pStyle w:val="ListParagraph"/>
+        <w:numPr>
+          <w:ilvl w:val="0"/>
+          <w:numId w:val="20"/>
+        </w:numPr>
+        <w:rPr>
+          <w:rFonts w:ascii="Times New Roman" w:hAnsi="Times New Roman" w:cs="Times New Roman"/>
+          <w:sz w:val="24"/>
+          <w:szCs w:val="24"/>
+        </w:rPr>
+      </w:pPr>
+      <w:r>
+        <w:rPr>
+          <w:rFonts w:ascii="Times New Roman" w:hAnsi="Times New Roman" w:cs="Times New Roman"/>
+          <w:sz w:val="24"/>
+          <w:szCs w:val="24"/>
+        </w:rPr>
+        <w:t xml:space="preserve">Created Epics in </w:t>
+      </w:r>
+      <w:proofErr w:type="spellStart"/>
+      <w:r>
+        <w:rPr>
+          <w:rFonts w:ascii="Times New Roman" w:hAnsi="Times New Roman" w:cs="Times New Roman"/>
+          <w:sz w:val="24"/>
+          <w:szCs w:val="24"/>
+        </w:rPr>
+        <w:t>zen</w:t>
+      </w:r>
+      <w:proofErr w:type="spellEnd"/>
+      <w:r>
+        <w:rPr>
+          <w:rFonts w:ascii="Times New Roman" w:hAnsi="Times New Roman" w:cs="Times New Roman"/>
+          <w:sz w:val="24"/>
+          <w:szCs w:val="24"/>
+        </w:rPr>
+        <w:t xml:space="preserve"> hub for the modules </w:t>
+      </w:r>
+    </w:p>
+    <w:p>
+      <w:pPr>
+        <w:pStyle w:val="ListParagraph"/>
+        <w:numPr>
+          <w:ilvl w:val="0"/>
+          <w:numId w:val="20"/>
+        </w:numPr>
+        <w:rPr>
+          <w:rFonts w:ascii="Times New Roman" w:hAnsi="Times New Roman" w:cs="Times New Roman"/>
+          <w:sz w:val="24"/>
+          <w:szCs w:val="24"/>
+        </w:rPr>
+      </w:pPr>
+      <w:r>
+        <w:rPr>
+          <w:rFonts w:ascii="Times New Roman" w:hAnsi="Times New Roman" w:cs="Times New Roman"/>
+          <w:sz w:val="24"/>
+          <w:szCs w:val="24"/>
+        </w:rPr>
+        <w:t xml:space="preserve">Created individual tasks on </w:t>
+      </w:r>
+      <w:proofErr w:type="spellStart"/>
+      <w:r>
+        <w:rPr>
+          <w:rFonts w:ascii="Times New Roman" w:hAnsi="Times New Roman" w:cs="Times New Roman"/>
+          <w:sz w:val="24"/>
+          <w:szCs w:val="24"/>
+        </w:rPr>
+        <w:t>zen</w:t>
+      </w:r>
+      <w:proofErr w:type="spellEnd"/>
+      <w:r>
+        <w:rPr>
+          <w:rFonts w:ascii="Times New Roman" w:hAnsi="Times New Roman" w:cs="Times New Roman"/>
+          <w:sz w:val="24"/>
+          <w:szCs w:val="24"/>
+        </w:rPr>
+        <w:t xml:space="preserve"> hub</w:t>
+      </w:r>
+    </w:p>
+    <w:p>
+      <w:pPr>
+        <w:rPr>
+          <w:rFonts w:ascii="Times New Roman" w:hAnsi="Times New Roman" w:cs="Times New Roman"/>
+          <w:sz w:val="24"/>
+          <w:szCs w:val="24"/>
+        </w:rPr>
+      </w:pPr>
+    </w:p>
+    <w:p>
+      <w:pPr>
+        <w:rPr>
+          <w:rFonts w:ascii="Times New Roman" w:hAnsi="Times New Roman" w:cs="Times New Roman"/>
+          <w:b/>
+          <w:bCs/>
+          <w:sz w:val="24"/>
+          <w:szCs w:val="24"/>
+          <w:u w:val="single"/>
+        </w:rPr>
+      </w:pPr>
+      <w:r>
+        <w:rPr>
+          <w:rFonts w:ascii="Times New Roman" w:hAnsi="Times New Roman" w:cs="Times New Roman"/>
+          <w:b/>
+          <w:bCs/>
+          <w:sz w:val="24"/>
+          <w:szCs w:val="24"/>
+          <w:u w:val="single"/>
+        </w:rPr>
+        <w:t>01/19/22</w:t>
+      </w:r>
+    </w:p>
+    <w:p>
+      <w:pPr>
+        <w:pStyle w:val="ListParagraph"/>
+        <w:numPr>
+          <w:ilvl w:val="0"/>
+          <w:numId w:val="21"/>
+        </w:numPr>
+        <w:rPr>
+          <w:rFonts w:ascii="Times New Roman" w:hAnsi="Times New Roman" w:cs="Times New Roman"/>
+          <w:sz w:val="24"/>
+          <w:szCs w:val="24"/>
+        </w:rPr>
+      </w:pPr>
+      <w:r>
+        <w:rPr>
+          <w:rFonts w:ascii="Times New Roman" w:hAnsi="Times New Roman" w:cs="Times New Roman"/>
+          <w:sz w:val="24"/>
+          <w:szCs w:val="24"/>
+        </w:rPr>
+        <w:t xml:space="preserve">Continued creating individual tasks on </w:t>
+      </w:r>
+      <w:proofErr w:type="spellStart"/>
+      <w:r>
+        <w:rPr>
+          <w:rFonts w:ascii="Times New Roman" w:hAnsi="Times New Roman" w:cs="Times New Roman"/>
+          <w:sz w:val="24"/>
+          <w:szCs w:val="24"/>
+        </w:rPr>
+        <w:t>zen</w:t>
+      </w:r>
+      <w:proofErr w:type="spellEnd"/>
+      <w:r>
+        <w:rPr>
+          <w:rFonts w:ascii="Times New Roman" w:hAnsi="Times New Roman" w:cs="Times New Roman"/>
+          <w:sz w:val="24"/>
+          <w:szCs w:val="24"/>
+        </w:rPr>
+        <w:t xml:space="preserve"> hub</w:t>
+      </w:r>
+    </w:p>
+    <w:p>
+      <w:pPr>
+        <w:pStyle w:val="ListParagraph"/>
+        <w:numPr>
+          <w:ilvl w:val="0"/>
+          <w:numId w:val="21"/>
+        </w:numPr>
+        <w:rPr>
+          <w:rFonts w:ascii="Times New Roman" w:hAnsi="Times New Roman" w:cs="Times New Roman"/>
+          <w:sz w:val="24"/>
+          <w:szCs w:val="24"/>
+        </w:rPr>
+      </w:pPr>
+      <w:r>
+        <w:rPr>
+          <w:rFonts w:ascii="Times New Roman" w:hAnsi="Times New Roman" w:cs="Times New Roman"/>
+          <w:sz w:val="24"/>
+          <w:szCs w:val="24"/>
+        </w:rPr>
+        <w:t>Continued discussing and coming up with tasks for implementation of solutions</w:t>
+      </w:r>
+    </w:p>
+    <w:p>
+      <w:pPr>
+        <w:rPr>
+          <w:rFonts w:ascii="Times New Roman" w:hAnsi="Times New Roman" w:cs="Times New Roman"/>
+          <w:sz w:val="24"/>
+          <w:szCs w:val="24"/>
+        </w:rPr>
+      </w:pPr>
+    </w:p>
+    <w:p>
+      <w:pPr>
+        <w:rPr>
+          <w:rFonts w:ascii="Times New Roman" w:hAnsi="Times New Roman" w:cs="Times New Roman"/>
+          <w:b/>
+          <w:bCs/>
+          <w:sz w:val="24"/>
+          <w:szCs w:val="24"/>
+          <w:u w:val="single"/>
+        </w:rPr>
+      </w:pPr>
+      <w:r>
+        <w:rPr>
+          <w:rFonts w:ascii="Times New Roman" w:hAnsi="Times New Roman" w:cs="Times New Roman"/>
+          <w:b/>
+          <w:bCs/>
+          <w:sz w:val="24"/>
+          <w:szCs w:val="24"/>
+          <w:u w:val="single"/>
+        </w:rPr>
+        <w:t>01/25/22</w:t>
+      </w:r>
+    </w:p>
+    <w:p>
+      <w:pPr>
+        <w:pStyle w:val="ListParagraph"/>
+        <w:numPr>
+          <w:ilvl w:val="0"/>
+          <w:numId w:val="22"/>
+        </w:numPr>
+        <w:rPr>
+          <w:rFonts w:ascii="Times New Roman" w:hAnsi="Times New Roman" w:cs="Times New Roman"/>
+          <w:sz w:val="24"/>
+          <w:szCs w:val="24"/>
+        </w:rPr>
+      </w:pPr>
+      <w:r>
+        <w:rPr>
+          <w:rFonts w:ascii="Times New Roman" w:hAnsi="Times New Roman" w:cs="Times New Roman"/>
+          <w:sz w:val="24"/>
+          <w:szCs w:val="24"/>
+        </w:rPr>
+        <w:t xml:space="preserve">Created individual settings .json files for each </w:t>
+      </w:r>
+      <w:proofErr w:type="gramStart"/>
+      <w:r>
+        <w:rPr>
+          <w:rFonts w:ascii="Times New Roman" w:hAnsi="Times New Roman" w:cs="Times New Roman"/>
+          <w:sz w:val="24"/>
+          <w:szCs w:val="24"/>
+        </w:rPr>
+        <w:t>amount</w:t>
+      </w:r>
+      <w:proofErr w:type="gramEnd"/>
+      <w:r>
+        <w:rPr>
+          <w:rFonts w:ascii="Times New Roman" w:hAnsi="Times New Roman" w:cs="Times New Roman"/>
+          <w:sz w:val="24"/>
+          <w:szCs w:val="24"/>
+        </w:rPr>
+        <w:t xml:space="preserve"> of drones (2-8 drones)</w:t>
+      </w:r>
+    </w:p>
+    <w:p>
+      <w:pPr>
+        <w:pStyle w:val="ListParagraph"/>
+        <w:numPr>
+          <w:ilvl w:val="0"/>
+          <w:numId w:val="22"/>
+        </w:numPr>
+        <w:rPr>
+          <w:rFonts w:ascii="Times New Roman" w:hAnsi="Times New Roman" w:cs="Times New Roman"/>
+          <w:sz w:val="24"/>
+          <w:szCs w:val="24"/>
+        </w:rPr>
+      </w:pPr>
+      <w:r>
+        <w:rPr>
+          <w:rFonts w:ascii="Times New Roman" w:hAnsi="Times New Roman" w:cs="Times New Roman"/>
+          <w:sz w:val="24"/>
+          <w:szCs w:val="24"/>
+        </w:rPr>
+        <w:t xml:space="preserve">Fixed formations to add the proper offset from the spawn point described in the </w:t>
+      </w:r>
+      <w:proofErr w:type="gramStart"/>
+      <w:r>
+        <w:rPr>
+          <w:rFonts w:ascii="Times New Roman" w:hAnsi="Times New Roman" w:cs="Times New Roman"/>
+          <w:sz w:val="24"/>
+          <w:szCs w:val="24"/>
+        </w:rPr>
+        <w:t>settings .json</w:t>
+      </w:r>
+      <w:proofErr w:type="gramEnd"/>
+    </w:p>
+    <w:p>
+      <w:pPr>
+        <w:pStyle w:val="ListParagraph"/>
+        <w:numPr>
+          <w:ilvl w:val="0"/>
+          <w:numId w:val="22"/>
+        </w:numPr>
+        <w:rPr>
+          <w:rFonts w:ascii="Times New Roman" w:hAnsi="Times New Roman" w:cs="Times New Roman"/>
+          <w:sz w:val="24"/>
+          <w:szCs w:val="24"/>
+        </w:rPr>
+      </w:pPr>
+      <w:r>
+        <w:rPr>
+          <w:rFonts w:ascii="Times New Roman" w:hAnsi="Times New Roman" w:cs="Times New Roman"/>
+          <w:sz w:val="24"/>
+          <w:szCs w:val="24"/>
+        </w:rPr>
+        <w:t>Finalized product backlog</w:t>
+      </w:r>
+    </w:p>
+    <w:p>
+      <w:pPr>
+        <w:rPr>
+          <w:rFonts w:ascii="Times New Roman" w:hAnsi="Times New Roman" w:cs="Times New Roman"/>
+          <w:sz w:val="24"/>
+          <w:szCs w:val="24"/>
+        </w:rPr>
+      </w:pPr>
+    </w:p>
+    <w:p>
+      <w:pPr>
+        <w:rPr>
+          <w:rFonts w:ascii="Times New Roman" w:hAnsi="Times New Roman" w:cs="Times New Roman"/>
+          <w:b/>
+          <w:bCs/>
+          <w:sz w:val="24"/>
+          <w:szCs w:val="24"/>
+          <w:u w:val="single"/>
+        </w:rPr>
+      </w:pPr>
+      <w:r>
+        <w:rPr>
+          <w:rFonts w:ascii="Times New Roman" w:hAnsi="Times New Roman" w:cs="Times New Roman"/>
+          <w:b/>
+          <w:bCs/>
+          <w:sz w:val="24"/>
+          <w:szCs w:val="24"/>
+          <w:u w:val="single"/>
+        </w:rPr>
+        <w:t>01/26/22</w:t>
+      </w:r>
+    </w:p>
+    <w:p>
+      <w:pPr>
+        <w:pStyle w:val="ListParagraph"/>
+        <w:numPr>
+          <w:ilvl w:val="0"/>
+          <w:numId w:val="23"/>
+        </w:numPr>
+        <w:rPr>
+          <w:rFonts w:ascii="Times New Roman" w:hAnsi="Times New Roman" w:cs="Times New Roman"/>
+          <w:sz w:val="24"/>
+          <w:szCs w:val="24"/>
+        </w:rPr>
+      </w:pPr>
+      <w:r>
+        <w:rPr>
+          <w:rFonts w:ascii="Times New Roman" w:hAnsi="Times New Roman" w:cs="Times New Roman"/>
+          <w:sz w:val="24"/>
+          <w:szCs w:val="24"/>
+        </w:rPr>
+        <w:t>Changed method of getting drone position from the multi rotor state function to use ground truth data</w:t>
+      </w:r>
+    </w:p>
+    <w:p>
+      <w:pPr>
+        <w:rPr>
+          <w:rFonts w:ascii="Times New Roman" w:hAnsi="Times New Roman" w:cs="Times New Roman"/>
+          <w:sz w:val="24"/>
+          <w:szCs w:val="24"/>
+        </w:rPr>
+      </w:pPr>
+    </w:p>
+    <w:p>
+      <w:pPr>
+        <w:rPr>
+          <w:rFonts w:ascii="Times New Roman" w:hAnsi="Times New Roman" w:cs="Times New Roman"/>
+          <w:b/>
+          <w:bCs/>
+          <w:sz w:val="24"/>
+          <w:szCs w:val="24"/>
+          <w:u w:val="single"/>
+        </w:rPr>
+      </w:pPr>
+      <w:r>
+        <w:rPr>
+          <w:rFonts w:ascii="Times New Roman" w:hAnsi="Times New Roman" w:cs="Times New Roman"/>
+          <w:b/>
+          <w:bCs/>
+          <w:sz w:val="24"/>
+          <w:szCs w:val="24"/>
+          <w:u w:val="single"/>
+        </w:rPr>
+        <w:t>02/01/22</w:t>
+      </w:r>
+    </w:p>
+    <w:p>
+      <w:pPr>
+        <w:pStyle w:val="ListParagraph"/>
+        <w:numPr>
+          <w:ilvl w:val="0"/>
+          <w:numId w:val="23"/>
+        </w:numPr>
+        <w:rPr>
+          <w:rFonts w:ascii="Times New Roman" w:hAnsi="Times New Roman" w:cs="Times New Roman"/>
+          <w:sz w:val="24"/>
+          <w:szCs w:val="24"/>
+        </w:rPr>
+      </w:pPr>
+      <w:r>
+        <w:rPr>
+          <w:rFonts w:ascii="Times New Roman" w:hAnsi="Times New Roman" w:cs="Times New Roman"/>
+          <w:sz w:val="24"/>
+          <w:szCs w:val="24"/>
+        </w:rPr>
+        <w:t>Made all formations use ground truth data</w:t>
+      </w:r>
+    </w:p>
+    <w:p>
+      <w:pPr>
+        <w:pStyle w:val="ListParagraph"/>
+        <w:numPr>
+          <w:ilvl w:val="0"/>
+          <w:numId w:val="23"/>
+        </w:numPr>
+        <w:rPr>
+          <w:rFonts w:ascii="Times New Roman" w:hAnsi="Times New Roman" w:cs="Times New Roman"/>
+          <w:sz w:val="24"/>
+          <w:szCs w:val="24"/>
+        </w:rPr>
+      </w:pPr>
+      <w:r>
+        <w:rPr>
+          <w:rFonts w:ascii="Times New Roman" w:hAnsi="Times New Roman" w:cs="Times New Roman"/>
+          <w:sz w:val="24"/>
+          <w:szCs w:val="24"/>
+        </w:rPr>
+        <w:t>Pruned SDD outdated information</w:t>
+      </w:r>
+    </w:p>
+    <w:p>
+      <w:pPr>
+        <w:rPr>
+          <w:rFonts w:ascii="Times New Roman" w:hAnsi="Times New Roman" w:cs="Times New Roman"/>
+          <w:sz w:val="24"/>
+          <w:szCs w:val="24"/>
+        </w:rPr>
+      </w:pPr>
+    </w:p>
+    <w:p>
+      <w:pPr>
+        <w:rPr>
+          <w:rFonts w:ascii="Times New Roman" w:hAnsi="Times New Roman" w:cs="Times New Roman"/>
+          <w:b/>
+          <w:bCs/>
+          <w:sz w:val="24"/>
+          <w:szCs w:val="24"/>
+          <w:u w:val="single"/>
+        </w:rPr>
+      </w:pPr>
+      <w:r>
+        <w:rPr>
+          <w:rFonts w:ascii="Times New Roman" w:hAnsi="Times New Roman" w:cs="Times New Roman"/>
+          <w:b/>
+          <w:bCs/>
+          <w:sz w:val="24"/>
+          <w:szCs w:val="24"/>
+          <w:u w:val="single"/>
+        </w:rPr>
+        <w:t>02/02/22</w:t>
+      </w:r>
+    </w:p>
+    <w:p>
+      <w:pPr>
+        <w:pStyle w:val="ListParagraph"/>
+        <w:numPr>
+          <w:ilvl w:val="0"/>
+          <w:numId w:val="24"/>
+        </w:numPr>
+        <w:rPr>
+          <w:rFonts w:ascii="Times New Roman" w:hAnsi="Times New Roman" w:cs="Times New Roman"/>
+          <w:sz w:val="24"/>
+          <w:szCs w:val="24"/>
+        </w:rPr>
+      </w:pPr>
+      <w:r>
+        <w:rPr>
+          <w:rFonts w:ascii="Times New Roman" w:hAnsi="Times New Roman" w:cs="Times New Roman"/>
+          <w:sz w:val="24"/>
+          <w:szCs w:val="24"/>
+        </w:rPr>
+        <w:t>Added new state charts into SDD for new modules</w:t>
+      </w:r>
+    </w:p>
+    <w:p>
+      <w:pPr>
+        <w:rPr>
+          <w:rFonts w:ascii="Times New Roman" w:hAnsi="Times New Roman" w:cs="Times New Roman"/>
+          <w:sz w:val="24"/>
+          <w:szCs w:val="24"/>
+        </w:rPr>
+      </w:pPr>
+    </w:p>
+    <w:p>
+      <w:pPr>
+        <w:rPr>
+          <w:rFonts w:ascii="Times New Roman" w:hAnsi="Times New Roman" w:cs="Times New Roman"/>
+          <w:b/>
+          <w:bCs/>
+          <w:sz w:val="24"/>
+          <w:szCs w:val="24"/>
+          <w:u w:val="single"/>
+        </w:rPr>
+      </w:pPr>
+      <w:r>
+        <w:rPr>
+          <w:rFonts w:ascii="Times New Roman" w:hAnsi="Times New Roman" w:cs="Times New Roman"/>
+          <w:b/>
+          <w:bCs/>
+          <w:sz w:val="24"/>
+          <w:szCs w:val="24"/>
+          <w:u w:val="single"/>
+        </w:rPr>
+        <w:t>02/03/22</w:t>
+      </w:r>
+    </w:p>
+    <w:p>
+      <w:pPr>
+        <w:pStyle w:val="ListParagraph"/>
+        <w:numPr>
+          <w:ilvl w:val="0"/>
+          <w:numId w:val="24"/>
+        </w:numPr>
+        <w:rPr>
+          <w:rFonts w:ascii="Times New Roman" w:hAnsi="Times New Roman" w:cs="Times New Roman"/>
+          <w:sz w:val="24"/>
+          <w:szCs w:val="24"/>
+        </w:rPr>
+      </w:pPr>
+      <w:r>
+        <w:rPr>
+          <w:rFonts w:ascii="Times New Roman" w:hAnsi="Times New Roman" w:cs="Times New Roman"/>
+          <w:sz w:val="24"/>
+          <w:szCs w:val="24"/>
+        </w:rPr>
+        <w:t>Added fixes for old information and added new sections for current work in SDD</w:t>
+      </w:r>
+    </w:p>
+    <w:p>
+      <w:pPr>
+        <w:rPr>
+          <w:rFonts w:ascii="Times New Roman" w:hAnsi="Times New Roman" w:cs="Times New Roman"/>
+          <w:sz w:val="24"/>
+          <w:szCs w:val="24"/>
+        </w:rPr>
+      </w:pPr>
+    </w:p>
+    <w:p>
+      <w:pPr>
+        <w:rPr>
+          <w:rFonts w:ascii="Times New Roman" w:hAnsi="Times New Roman" w:cs="Times New Roman"/>
+          <w:b/>
+          <w:bCs/>
+          <w:sz w:val="24"/>
+          <w:szCs w:val="24"/>
+        </w:rPr>
+      </w:pPr>
+      <w:r>
+        <w:rPr>
+          <w:rFonts w:ascii="Times New Roman" w:hAnsi="Times New Roman" w:cs="Times New Roman"/>
+          <w:b/>
+          <w:bCs/>
+          <w:sz w:val="24"/>
+          <w:szCs w:val="24"/>
+        </w:rPr>
+        <w:t>02/04/22</w:t>
+      </w:r>
+    </w:p>
+    <w:p>
+      <w:pPr>
+        <w:pStyle w:val="ListParagraph"/>
+        <w:numPr>
+          <w:ilvl w:val="0"/>
+          <w:numId w:val="24"/>
+        </w:numPr>
+        <w:rPr>
+          <w:rFonts w:ascii="Times New Roman" w:hAnsi="Times New Roman" w:cs="Times New Roman"/>
+          <w:sz w:val="24"/>
+          <w:szCs w:val="24"/>
+        </w:rPr>
+      </w:pPr>
+      <w:r>
+        <w:rPr>
+          <w:rFonts w:ascii="Times New Roman" w:hAnsi="Times New Roman" w:cs="Times New Roman"/>
+          <w:sz w:val="24"/>
+          <w:szCs w:val="24"/>
+        </w:rPr>
+        <w:t>Finalized SDD V1 for semester 2 with filling out new sections</w:t>
+      </w:r>
+    </w:p>
+    <w:p>
+      <w:pPr>
+        <w:rPr>
+          <w:rFonts w:ascii="Times New Roman" w:hAnsi="Times New Roman" w:cs="Times New Roman"/>
+          <w:sz w:val="24"/>
+          <w:szCs w:val="24"/>
+        </w:rPr>
+      </w:pPr>
+    </w:p>
+    <w:p>
+      <w:pPr>
+        <w:rPr>
+          <w:rFonts w:ascii="Times New Roman" w:hAnsi="Times New Roman" w:cs="Times New Roman"/>
+          <w:b/>
+          <w:bCs/>
+          <w:sz w:val="24"/>
+          <w:szCs w:val="24"/>
+          <w:u w:val="single"/>
+        </w:rPr>
+      </w:pPr>
+      <w:r>
+        <w:rPr>
+          <w:rFonts w:ascii="Times New Roman" w:hAnsi="Times New Roman" w:cs="Times New Roman"/>
+          <w:b/>
+          <w:bCs/>
+          <w:sz w:val="24"/>
+          <w:szCs w:val="24"/>
+          <w:u w:val="single"/>
+        </w:rPr>
+        <w:t>02/08/22</w:t>
+      </w:r>
+    </w:p>
+    <w:p>
+      <w:pPr>
+        <w:pStyle w:val="ListParagraph"/>
+        <w:numPr>
+          <w:ilvl w:val="0"/>
+          <w:numId w:val="24"/>
+        </w:numPr>
+        <w:rPr>
+          <w:rFonts w:ascii="Times New Roman" w:hAnsi="Times New Roman" w:cs="Times New Roman"/>
+          <w:sz w:val="24"/>
+          <w:szCs w:val="24"/>
+        </w:rPr>
+      </w:pPr>
+      <w:r>
+        <w:rPr>
+          <w:rFonts w:ascii="Times New Roman" w:hAnsi="Times New Roman" w:cs="Times New Roman"/>
+          <w:sz w:val="24"/>
+          <w:szCs w:val="24"/>
+        </w:rPr>
+        <w:t>Worked on swarm pathing class in conjunction with Dillon's linked list class</w:t>
+      </w:r>
+    </w:p>
+    <w:p>
+      <w:pPr>
+        <w:pStyle w:val="ListParagraph"/>
+        <w:numPr>
+          <w:ilvl w:val="0"/>
+          <w:numId w:val="24"/>
+        </w:numPr>
+        <w:rPr>
+          <w:rFonts w:ascii="Times New Roman" w:hAnsi="Times New Roman" w:cs="Times New Roman"/>
+          <w:sz w:val="24"/>
+          <w:szCs w:val="24"/>
+        </w:rPr>
+      </w:pPr>
+      <w:r>
+        <w:rPr>
+          <w:rFonts w:ascii="Times New Roman" w:hAnsi="Times New Roman" w:cs="Times New Roman"/>
+          <w:sz w:val="24"/>
+          <w:szCs w:val="24"/>
+        </w:rPr>
+        <w:t>Added method to put drones on waypoint path</w:t>
+      </w:r>
+    </w:p>
+    <w:p>
+      <w:pPr>
+        <w:pStyle w:val="ListParagraph"/>
+        <w:numPr>
+          <w:ilvl w:val="0"/>
+          <w:numId w:val="24"/>
+        </w:numPr>
+        <w:rPr>
+          <w:rFonts w:ascii="Times New Roman" w:hAnsi="Times New Roman" w:cs="Times New Roman"/>
+          <w:sz w:val="24"/>
+          <w:szCs w:val="24"/>
+        </w:rPr>
+      </w:pPr>
+      <w:r>
+        <w:rPr>
+          <w:rFonts w:ascii="Times New Roman" w:hAnsi="Times New Roman" w:cs="Times New Roman"/>
+          <w:sz w:val="24"/>
+          <w:szCs w:val="24"/>
+        </w:rPr>
+        <w:t>Added method to detect waypoint arrival</w:t>
+      </w:r>
+    </w:p>
+    <w:p>
+      <w:pPr>
+        <w:pStyle w:val="ListParagraph"/>
+        <w:numPr>
+          <w:ilvl w:val="0"/>
+          <w:numId w:val="24"/>
+        </w:numPr>
+        <w:rPr>
+          <w:rFonts w:ascii="Times New Roman" w:hAnsi="Times New Roman" w:cs="Times New Roman"/>
+          <w:sz w:val="24"/>
+          <w:szCs w:val="24"/>
+        </w:rPr>
+      </w:pPr>
+      <w:r>
+        <w:rPr>
+          <w:rFonts w:ascii="Times New Roman" w:hAnsi="Times New Roman" w:cs="Times New Roman"/>
+          <w:sz w:val="24"/>
+          <w:szCs w:val="24"/>
+        </w:rPr>
+        <w:t>Changed swarming script to a class file</w:t>
+      </w:r>
+    </w:p>
+    <w:p>
+      <w:pPr>
+        <w:pStyle w:val="ListParagraph"/>
+        <w:numPr>
+          <w:ilvl w:val="0"/>
+          <w:numId w:val="24"/>
+        </w:numPr>
+        <w:rPr>
+          <w:rFonts w:ascii="Times New Roman" w:hAnsi="Times New Roman" w:cs="Times New Roman"/>
+          <w:sz w:val="24"/>
+          <w:szCs w:val="24"/>
+        </w:rPr>
+      </w:pPr>
+      <w:r>
+        <w:rPr>
+          <w:rFonts w:ascii="Times New Roman" w:hAnsi="Times New Roman" w:cs="Times New Roman"/>
+          <w:sz w:val="24"/>
+          <w:szCs w:val="24"/>
+        </w:rPr>
+        <w:t>Added a testing script to centralize testing and execution of new classes and modules</w:t>
       </w:r>
     </w:p>
     <w:sectPr>
@@ -2930,6 +3885,119 @@
     </w:lvl>
   </w:abstractNum>
   <w:abstractNum w:abstractNumId="2" w15:restartNumberingAfterBreak="0">
+    <w:nsid w:val="18C212B5"/>
+    <w:multiLevelType w:val="hybridMultilevel"/>
+    <w:tmpl w:val="951A7F18"/>
+    <w:lvl w:ilvl="0" w:tplc="04090001">
+      <w:start w:val="1"/>
+      <w:numFmt w:val="bullet"/>
+      <w:lvlText w:val=""/>
+      <w:lvlJc w:val="left"/>
+      <w:pPr>
+        <w:ind w:left="1079" w:hanging="360"/>
+      </w:pPr>
+      <w:rPr>
+        <w:rFonts w:ascii="Symbol" w:hAnsi="Symbol" w:hint="default"/>
+      </w:rPr>
+    </w:lvl>
+    <w:lvl w:ilvl="1" w:tplc="04090003" w:tentative="1">
+      <w:start w:val="1"/>
+      <w:numFmt w:val="bullet"/>
+      <w:lvlText w:val="o"/>
+      <w:lvlJc w:val="left"/>
+      <w:pPr>
+        <w:ind w:left="1799" w:hanging="360"/>
+      </w:pPr>
+      <w:rPr>
+        <w:rFonts w:ascii="Courier New" w:hAnsi="Courier New" w:cs="Courier New" w:hint="default"/>
+      </w:rPr>
+    </w:lvl>
+    <w:lvl w:ilvl="2" w:tplc="04090005" w:tentative="1">
+      <w:start w:val="1"/>
+      <w:numFmt w:val="bullet"/>
+      <w:lvlText w:val=""/>
+      <w:lvlJc w:val="left"/>
+      <w:pPr>
+        <w:ind w:left="2519" w:hanging="360"/>
+      </w:pPr>
+      <w:rPr>
+        <w:rFonts w:ascii="Wingdings" w:hAnsi="Wingdings" w:hint="default"/>
+      </w:rPr>
+    </w:lvl>
+    <w:lvl w:ilvl="3" w:tplc="04090001" w:tentative="1">
+      <w:start w:val="1"/>
+      <w:numFmt w:val="bullet"/>
+      <w:lvlText w:val=""/>
+      <w:lvlJc w:val="left"/>
+      <w:pPr>
+        <w:ind w:left="3239" w:hanging="360"/>
+      </w:pPr>
+      <w:rPr>
+        <w:rFonts w:ascii="Symbol" w:hAnsi="Symbol" w:hint="default"/>
+      </w:rPr>
+    </w:lvl>
+    <w:lvl w:ilvl="4" w:tplc="04090003" w:tentative="1">
+      <w:start w:val="1"/>
+      <w:numFmt w:val="bullet"/>
+      <w:lvlText w:val="o"/>
+      <w:lvlJc w:val="left"/>
+      <w:pPr>
+        <w:ind w:left="3959" w:hanging="360"/>
+      </w:pPr>
+      <w:rPr>
+        <w:rFonts w:ascii="Courier New" w:hAnsi="Courier New" w:cs="Courier New" w:hint="default"/>
+      </w:rPr>
+    </w:lvl>
+    <w:lvl w:ilvl="5" w:tplc="04090005" w:tentative="1">
+      <w:start w:val="1"/>
+      <w:numFmt w:val="bullet"/>
+      <w:lvlText w:val=""/>
+      <w:lvlJc w:val="left"/>
+      <w:pPr>
+        <w:ind w:left="4679" w:hanging="360"/>
+      </w:pPr>
+      <w:rPr>
+        <w:rFonts w:ascii="Wingdings" w:hAnsi="Wingdings" w:hint="default"/>
+      </w:rPr>
+    </w:lvl>
+    <w:lvl w:ilvl="6" w:tplc="04090001" w:tentative="1">
+      <w:start w:val="1"/>
+      <w:numFmt w:val="bullet"/>
+      <w:lvlText w:val=""/>
+      <w:lvlJc w:val="left"/>
+      <w:pPr>
+        <w:ind w:left="5399" w:hanging="360"/>
+      </w:pPr>
+      <w:rPr>
+        <w:rFonts w:ascii="Symbol" w:hAnsi="Symbol" w:hint="default"/>
+      </w:rPr>
+    </w:lvl>
+    <w:lvl w:ilvl="7" w:tplc="04090003" w:tentative="1">
+      <w:start w:val="1"/>
+      <w:numFmt w:val="bullet"/>
+      <w:lvlText w:val="o"/>
+      <w:lvlJc w:val="left"/>
+      <w:pPr>
+        <w:ind w:left="6119" w:hanging="360"/>
+      </w:pPr>
+      <w:rPr>
+        <w:rFonts w:ascii="Courier New" w:hAnsi="Courier New" w:cs="Courier New" w:hint="default"/>
+      </w:rPr>
+    </w:lvl>
+    <w:lvl w:ilvl="8" w:tplc="04090005" w:tentative="1">
+      <w:start w:val="1"/>
+      <w:numFmt w:val="bullet"/>
+      <w:lvlText w:val=""/>
+      <w:lvlJc w:val="left"/>
+      <w:pPr>
+        <w:ind w:left="6839" w:hanging="360"/>
+      </w:pPr>
+      <w:rPr>
+        <w:rFonts w:ascii="Wingdings" w:hAnsi="Wingdings" w:hint="default"/>
+      </w:rPr>
+    </w:lvl>
+  </w:abstractNum>
+  <w:abstractNum w:abstractNumId="3" w15:restartNumberingAfterBreak="0">
     <w:nsid w:val="1B9B2E87"/>
     <w:multiLevelType w:val="hybridMultilevel"/>
     <w:tmpl w:val="0F46579E"/>
@@ -3042,7 +4110,7 @@
       </w:rPr>
     </w:lvl>
   </w:abstractNum>
-  <w:abstractNum w:abstractNumId="3" w15:restartNumberingAfterBreak="0">
+  <w:abstractNum w:abstractNumId="4" w15:restartNumberingAfterBreak="0">
     <w:nsid w:val="1E294C3E"/>
     <w:multiLevelType w:val="hybridMultilevel"/>
     <w:tmpl w:val="523C2824"/>
@@ -3155,7 +4223,7 @@
       </w:rPr>
     </w:lvl>
   </w:abstractNum>
-  <w:abstractNum w:abstractNumId="4" w15:restartNumberingAfterBreak="0">
+  <w:abstractNum w:abstractNumId="5" w15:restartNumberingAfterBreak="0">
     <w:nsid w:val="24FF043C"/>
     <w:multiLevelType w:val="hybridMultilevel"/>
     <w:tmpl w:val="625CCED2"/>
@@ -3268,7 +4336,7 @@
       </w:rPr>
     </w:lvl>
   </w:abstractNum>
-  <w:abstractNum w:abstractNumId="5" w15:restartNumberingAfterBreak="0">
+  <w:abstractNum w:abstractNumId="6" w15:restartNumberingAfterBreak="0">
     <w:nsid w:val="2631503C"/>
     <w:multiLevelType w:val="hybridMultilevel"/>
     <w:tmpl w:val="AE1609CA"/>
@@ -3381,7 +4449,120 @@
       </w:rPr>
     </w:lvl>
   </w:abstractNum>
-  <w:abstractNum w:abstractNumId="6" w15:restartNumberingAfterBreak="0">
+  <w:abstractNum w:abstractNumId="7" w15:restartNumberingAfterBreak="0">
+    <w:nsid w:val="358E43B2"/>
+    <w:multiLevelType w:val="hybridMultilevel"/>
+    <w:tmpl w:val="86C240F8"/>
+    <w:lvl w:ilvl="0" w:tplc="04090001">
+      <w:start w:val="1"/>
+      <w:numFmt w:val="bullet"/>
+      <w:lvlText w:val=""/>
+      <w:lvlJc w:val="left"/>
+      <w:pPr>
+        <w:ind w:left="720" w:hanging="360"/>
+      </w:pPr>
+      <w:rPr>
+        <w:rFonts w:ascii="Symbol" w:hAnsi="Symbol" w:hint="default"/>
+      </w:rPr>
+    </w:lvl>
+    <w:lvl w:ilvl="1" w:tplc="04090003" w:tentative="1">
+      <w:start w:val="1"/>
+      <w:numFmt w:val="bullet"/>
+      <w:lvlText w:val="o"/>
+      <w:lvlJc w:val="left"/>
+      <w:pPr>
+        <w:ind w:left="1440" w:hanging="360"/>
+      </w:pPr>
+      <w:rPr>
+        <w:rFonts w:ascii="Courier New" w:hAnsi="Courier New" w:cs="Courier New" w:hint="default"/>
+      </w:rPr>
+    </w:lvl>
+    <w:lvl w:ilvl="2" w:tplc="04090005" w:tentative="1">
+      <w:start w:val="1"/>
+      <w:numFmt w:val="bullet"/>
+      <w:lvlText w:val=""/>
+      <w:lvlJc w:val="left"/>
+      <w:pPr>
+        <w:ind w:left="2160" w:hanging="360"/>
+      </w:pPr>
+      <w:rPr>
+        <w:rFonts w:ascii="Wingdings" w:hAnsi="Wingdings" w:hint="default"/>
+      </w:rPr>
+    </w:lvl>
+    <w:lvl w:ilvl="3" w:tplc="04090001" w:tentative="1">
+      <w:start w:val="1"/>
+      <w:numFmt w:val="bullet"/>
+      <w:lvlText w:val=""/>
+      <w:lvlJc w:val="left"/>
+      <w:pPr>
+        <w:ind w:left="2880" w:hanging="360"/>
+      </w:pPr>
+      <w:rPr>
+        <w:rFonts w:ascii="Symbol" w:hAnsi="Symbol" w:hint="default"/>
+      </w:rPr>
+    </w:lvl>
+    <w:lvl w:ilvl="4" w:tplc="04090003" w:tentative="1">
+      <w:start w:val="1"/>
+      <w:numFmt w:val="bullet"/>
+      <w:lvlText w:val="o"/>
+      <w:lvlJc w:val="left"/>
+      <w:pPr>
+        <w:ind w:left="3600" w:hanging="360"/>
+      </w:pPr>
+      <w:rPr>
+        <w:rFonts w:ascii="Courier New" w:hAnsi="Courier New" w:cs="Courier New" w:hint="default"/>
+      </w:rPr>
+    </w:lvl>
+    <w:lvl w:ilvl="5" w:tplc="04090005" w:tentative="1">
+      <w:start w:val="1"/>
+      <w:numFmt w:val="bullet"/>
+      <w:lvlText w:val=""/>
+      <w:lvlJc w:val="left"/>
+      <w:pPr>
+        <w:ind w:left="4320" w:hanging="360"/>
+      </w:pPr>
+      <w:rPr>
+        <w:rFonts w:ascii="Wingdings" w:hAnsi="Wingdings" w:hint="default"/>
+      </w:rPr>
+    </w:lvl>
+    <w:lvl w:ilvl="6" w:tplc="04090001" w:tentative="1">
+      <w:start w:val="1"/>
+      <w:numFmt w:val="bullet"/>
+      <w:lvlText w:val=""/>
+      <w:lvlJc w:val="left"/>
+      <w:pPr>
+        <w:ind w:left="5040" w:hanging="360"/>
+      </w:pPr>
+      <w:rPr>
+        <w:rFonts w:ascii="Symbol" w:hAnsi="Symbol" w:hint="default"/>
+      </w:rPr>
+    </w:lvl>
+    <w:lvl w:ilvl="7" w:tplc="04090003" w:tentative="1">
+      <w:start w:val="1"/>
+      <w:numFmt w:val="bullet"/>
+      <w:lvlText w:val="o"/>
+      <w:lvlJc w:val="left"/>
+      <w:pPr>
+        <w:ind w:left="5760" w:hanging="360"/>
+      </w:pPr>
+      <w:rPr>
+        <w:rFonts w:ascii="Courier New" w:hAnsi="Courier New" w:cs="Courier New" w:hint="default"/>
+      </w:rPr>
+    </w:lvl>
+    <w:lvl w:ilvl="8" w:tplc="04090005" w:tentative="1">
+      <w:start w:val="1"/>
+      <w:numFmt w:val="bullet"/>
+      <w:lvlText w:val=""/>
+      <w:lvlJc w:val="left"/>
+      <w:pPr>
+        <w:ind w:left="6480" w:hanging="360"/>
+      </w:pPr>
+      <w:rPr>
+        <w:rFonts w:ascii="Wingdings" w:hAnsi="Wingdings" w:hint="default"/>
+      </w:rPr>
+    </w:lvl>
+  </w:abstractNum>
+  <w:abstractNum w:abstractNumId="8" w15:restartNumberingAfterBreak="0">
     <w:nsid w:val="3B7E236E"/>
     <w:multiLevelType w:val="hybridMultilevel"/>
     <w:tmpl w:val="C1B4AE6A"/>
@@ -3494,7 +4675,120 @@
       </w:rPr>
     </w:lvl>
   </w:abstractNum>
-  <w:abstractNum w:abstractNumId="7" w15:restartNumberingAfterBreak="0">
+  <w:abstractNum w:abstractNumId="9" w15:restartNumberingAfterBreak="0">
+    <w:nsid w:val="3F8347A0"/>
+    <w:multiLevelType w:val="hybridMultilevel"/>
+    <w:tmpl w:val="FD425A9C"/>
+    <w:lvl w:ilvl="0" w:tplc="04090001">
+      <w:start w:val="1"/>
+      <w:numFmt w:val="bullet"/>
+      <w:lvlText w:val=""/>
+      <w:lvlJc w:val="left"/>
+      <w:pPr>
+        <w:ind w:left="720" w:hanging="360"/>
+      </w:pPr>
+      <w:rPr>
+        <w:rFonts w:ascii="Symbol" w:hAnsi="Symbol" w:hint="default"/>
+      </w:rPr>
+    </w:lvl>
+    <w:lvl w:ilvl="1" w:tplc="04090003" w:tentative="1">
+      <w:start w:val="1"/>
+      <w:numFmt w:val="bullet"/>
+      <w:lvlText w:val="o"/>
+      <w:lvlJc w:val="left"/>
+      <w:pPr>
+        <w:ind w:left="1440" w:hanging="360"/>
+      </w:pPr>
+      <w:rPr>
+        <w:rFonts w:ascii="Courier New" w:hAnsi="Courier New" w:cs="Courier New" w:hint="default"/>
+      </w:rPr>
+    </w:lvl>
+    <w:lvl w:ilvl="2" w:tplc="04090005" w:tentative="1">
+      <w:start w:val="1"/>
+      <w:numFmt w:val="bullet"/>
+      <w:lvlText w:val=""/>
+      <w:lvlJc w:val="left"/>
+      <w:pPr>
+        <w:ind w:left="2160" w:hanging="360"/>
+      </w:pPr>
+      <w:rPr>
+        <w:rFonts w:ascii="Wingdings" w:hAnsi="Wingdings" w:hint="default"/>
+      </w:rPr>
+    </w:lvl>
+    <w:lvl w:ilvl="3" w:tplc="04090001" w:tentative="1">
+      <w:start w:val="1"/>
+      <w:numFmt w:val="bullet"/>
+      <w:lvlText w:val=""/>
+      <w:lvlJc w:val="left"/>
+      <w:pPr>
+        <w:ind w:left="2880" w:hanging="360"/>
+      </w:pPr>
+      <w:rPr>
+        <w:rFonts w:ascii="Symbol" w:hAnsi="Symbol" w:hint="default"/>
+      </w:rPr>
+    </w:lvl>
+    <w:lvl w:ilvl="4" w:tplc="04090003" w:tentative="1">
+      <w:start w:val="1"/>
+      <w:numFmt w:val="bullet"/>
+      <w:lvlText w:val="o"/>
+      <w:lvlJc w:val="left"/>
+      <w:pPr>
+        <w:ind w:left="3600" w:hanging="360"/>
+      </w:pPr>
+      <w:rPr>
+        <w:rFonts w:ascii="Courier New" w:hAnsi="Courier New" w:cs="Courier New" w:hint="default"/>
+      </w:rPr>
+    </w:lvl>
+    <w:lvl w:ilvl="5" w:tplc="04090005" w:tentative="1">
+      <w:start w:val="1"/>
+      <w:numFmt w:val="bullet"/>
+      <w:lvlText w:val=""/>
+      <w:lvlJc w:val="left"/>
+      <w:pPr>
+        <w:ind w:left="4320" w:hanging="360"/>
+      </w:pPr>
+      <w:rPr>
+        <w:rFonts w:ascii="Wingdings" w:hAnsi="Wingdings" w:hint="default"/>
+      </w:rPr>
+    </w:lvl>
+    <w:lvl w:ilvl="6" w:tplc="04090001" w:tentative="1">
+      <w:start w:val="1"/>
+      <w:numFmt w:val="bullet"/>
+      <w:lvlText w:val=""/>
+      <w:lvlJc w:val="left"/>
+      <w:pPr>
+        <w:ind w:left="5040" w:hanging="360"/>
+      </w:pPr>
+      <w:rPr>
+        <w:rFonts w:ascii="Symbol" w:hAnsi="Symbol" w:hint="default"/>
+      </w:rPr>
+    </w:lvl>
+    <w:lvl w:ilvl="7" w:tplc="04090003" w:tentative="1">
+      <w:start w:val="1"/>
+      <w:numFmt w:val="bullet"/>
+      <w:lvlText w:val="o"/>
+      <w:lvlJc w:val="left"/>
+      <w:pPr>
+        <w:ind w:left="5760" w:hanging="360"/>
+      </w:pPr>
+      <w:rPr>
+        <w:rFonts w:ascii="Courier New" w:hAnsi="Courier New" w:cs="Courier New" w:hint="default"/>
+      </w:rPr>
+    </w:lvl>
+    <w:lvl w:ilvl="8" w:tplc="04090005" w:tentative="1">
+      <w:start w:val="1"/>
+      <w:numFmt w:val="bullet"/>
+      <w:lvlText w:val=""/>
+      <w:lvlJc w:val="left"/>
+      <w:pPr>
+        <w:ind w:left="6480" w:hanging="360"/>
+      </w:pPr>
+      <w:rPr>
+        <w:rFonts w:ascii="Wingdings" w:hAnsi="Wingdings" w:hint="default"/>
+      </w:rPr>
+    </w:lvl>
+  </w:abstractNum>
+  <w:abstractNum w:abstractNumId="10" w15:restartNumberingAfterBreak="0">
     <w:nsid w:val="41260DB4"/>
     <w:multiLevelType w:val="hybridMultilevel"/>
     <w:tmpl w:val="E73693C2"/>
@@ -3607,7 +4901,7 @@
       </w:rPr>
     </w:lvl>
   </w:abstractNum>
-  <w:abstractNum w:abstractNumId="8" w15:restartNumberingAfterBreak="0">
+  <w:abstractNum w:abstractNumId="11" w15:restartNumberingAfterBreak="0">
     <w:nsid w:val="41EA7FB3"/>
     <w:multiLevelType w:val="hybridMultilevel"/>
     <w:tmpl w:val="7674B8E8"/>
@@ -3720,7 +5014,7 @@
       </w:rPr>
     </w:lvl>
   </w:abstractNum>
-  <w:abstractNum w:abstractNumId="9" w15:restartNumberingAfterBreak="0">
+  <w:abstractNum w:abstractNumId="12" w15:restartNumberingAfterBreak="0">
     <w:nsid w:val="42E759D7"/>
     <w:multiLevelType w:val="hybridMultilevel"/>
     <w:tmpl w:val="9FEEE244"/>
@@ -3833,7 +5127,7 @@
       </w:rPr>
     </w:lvl>
   </w:abstractNum>
-  <w:abstractNum w:abstractNumId="10" w15:restartNumberingAfterBreak="0">
+  <w:abstractNum w:abstractNumId="13" w15:restartNumberingAfterBreak="0">
     <w:nsid w:val="43991788"/>
     <w:multiLevelType w:val="hybridMultilevel"/>
     <w:tmpl w:val="5F8E2E34"/>
@@ -3946,7 +5240,319 @@
       </w:rPr>
     </w:lvl>
   </w:abstractNum>
-  <w:abstractNum w:abstractNumId="11" w15:restartNumberingAfterBreak="0">
+  <w:abstractNum w:abstractNumId="14" w15:restartNumberingAfterBreak="0">
+    <w:nsid w:val="43E43B21"/>
+    <w:multiLevelType w:val="hybridMultilevel"/>
+    <w:tmpl w:val="42A40CC6"/>
+    <w:lvl w:ilvl="0" w:tplc="0409000F">
+      <w:start w:val="1"/>
+      <w:numFmt w:val="decimal"/>
+      <w:lvlText w:val="%1."/>
+      <w:lvlJc w:val="left"/>
+      <w:pPr>
+        <w:ind w:left="720" w:hanging="360"/>
+      </w:pPr>
+    </w:lvl>
+    <w:lvl w:ilvl="1" w:tplc="04090019" w:tentative="1">
+      <w:start w:val="1"/>
+      <w:numFmt w:val="lowerLetter"/>
+      <w:lvlText w:val="%2."/>
+      <w:lvlJc w:val="left"/>
+      <w:pPr>
+        <w:ind w:left="1440" w:hanging="360"/>
+      </w:pPr>
+    </w:lvl>
+    <w:lvl w:ilvl="2" w:tplc="0409001B" w:tentative="1">
+      <w:start w:val="1"/>
+      <w:numFmt w:val="lowerRoman"/>
+      <w:lvlText w:val="%3."/>
+      <w:lvlJc w:val="right"/>
+      <w:pPr>
+        <w:ind w:left="2160" w:hanging="180"/>
+      </w:pPr>
+    </w:lvl>
+    <w:lvl w:ilvl="3" w:tplc="0409000F" w:tentative="1">
+      <w:start w:val="1"/>
+      <w:numFmt w:val="decimal"/>
+      <w:lvlText w:val="%4."/>
+      <w:lvlJc w:val="left"/>
+      <w:pPr>
+        <w:ind w:left="2880" w:hanging="360"/>
+      </w:pPr>
+    </w:lvl>
+    <w:lvl w:ilvl="4" w:tplc="04090019" w:tentative="1">
+      <w:start w:val="1"/>
+      <w:numFmt w:val="lowerLetter"/>
+      <w:lvlText w:val="%5."/>
+      <w:lvlJc w:val="left"/>
+      <w:pPr>
+        <w:ind w:left="3600" w:hanging="360"/>
+      </w:pPr>
+    </w:lvl>
+    <w:lvl w:ilvl="5" w:tplc="0409001B" w:tentative="1">
+      <w:start w:val="1"/>
+      <w:numFmt w:val="lowerRoman"/>
+      <w:lvlText w:val="%6."/>
+      <w:lvlJc w:val="right"/>
+      <w:pPr>
+        <w:ind w:left="4320" w:hanging="180"/>
+      </w:pPr>
+    </w:lvl>
+    <w:lvl w:ilvl="6" w:tplc="0409000F" w:tentative="1">
+      <w:start w:val="1"/>
+      <w:numFmt w:val="decimal"/>
+      <w:lvlText w:val="%7."/>
+      <w:lvlJc w:val="left"/>
+      <w:pPr>
+        <w:ind w:left="5040" w:hanging="360"/>
+      </w:pPr>
+    </w:lvl>
+    <w:lvl w:ilvl="7" w:tplc="04090019" w:tentative="1">
+      <w:start w:val="1"/>
+      <w:numFmt w:val="lowerLetter"/>
+      <w:lvlText w:val="%8."/>
+      <w:lvlJc w:val="left"/>
+      <w:pPr>
+        <w:ind w:left="5760" w:hanging="360"/>
+      </w:pPr>
+    </w:lvl>
+    <w:lvl w:ilvl="8" w:tplc="0409001B" w:tentative="1">
+      <w:start w:val="1"/>
+      <w:numFmt w:val="lowerRoman"/>
+      <w:lvlText w:val="%9."/>
+      <w:lvlJc w:val="right"/>
+      <w:pPr>
+        <w:ind w:left="6480" w:hanging="180"/>
+      </w:pPr>
+    </w:lvl>
+  </w:abstractNum>
+  <w:abstractNum w:abstractNumId="15" w15:restartNumberingAfterBreak="0">
+    <w:nsid w:val="4685251E"/>
+    <w:multiLevelType w:val="hybridMultilevel"/>
+    <w:tmpl w:val="619AD7CC"/>
+    <w:lvl w:ilvl="0" w:tplc="04090001">
+      <w:start w:val="1"/>
+      <w:numFmt w:val="bullet"/>
+      <w:lvlText w:val=""/>
+      <w:lvlJc w:val="left"/>
+      <w:pPr>
+        <w:ind w:left="720" w:hanging="360"/>
+      </w:pPr>
+      <w:rPr>
+        <w:rFonts w:ascii="Symbol" w:hAnsi="Symbol" w:hint="default"/>
+      </w:rPr>
+    </w:lvl>
+    <w:lvl w:ilvl="1" w:tplc="04090003" w:tentative="1">
+      <w:start w:val="1"/>
+      <w:numFmt w:val="bullet"/>
+      <w:lvlText w:val="o"/>
+      <w:lvlJc w:val="left"/>
+      <w:pPr>
+        <w:ind w:left="1440" w:hanging="360"/>
+      </w:pPr>
+      <w:rPr>
+        <w:rFonts w:ascii="Courier New" w:hAnsi="Courier New" w:cs="Courier New" w:hint="default"/>
+      </w:rPr>
+    </w:lvl>
+    <w:lvl w:ilvl="2" w:tplc="04090005" w:tentative="1">
+      <w:start w:val="1"/>
+      <w:numFmt w:val="bullet"/>
+      <w:lvlText w:val=""/>
+      <w:lvlJc w:val="left"/>
+      <w:pPr>
+        <w:ind w:left="2160" w:hanging="360"/>
+      </w:pPr>
+      <w:rPr>
+        <w:rFonts w:ascii="Wingdings" w:hAnsi="Wingdings" w:hint="default"/>
+      </w:rPr>
+    </w:lvl>
+    <w:lvl w:ilvl="3" w:tplc="04090001" w:tentative="1">
+      <w:start w:val="1"/>
+      <w:numFmt w:val="bullet"/>
+      <w:lvlText w:val=""/>
+      <w:lvlJc w:val="left"/>
+      <w:pPr>
+        <w:ind w:left="2880" w:hanging="360"/>
+      </w:pPr>
+      <w:rPr>
+        <w:rFonts w:ascii="Symbol" w:hAnsi="Symbol" w:hint="default"/>
+      </w:rPr>
+    </w:lvl>
+    <w:lvl w:ilvl="4" w:tplc="04090003" w:tentative="1">
+      <w:start w:val="1"/>
+      <w:numFmt w:val="bullet"/>
+      <w:lvlText w:val="o"/>
+      <w:lvlJc w:val="left"/>
+      <w:pPr>
+        <w:ind w:left="3600" w:hanging="360"/>
+      </w:pPr>
+      <w:rPr>
+        <w:rFonts w:ascii="Courier New" w:hAnsi="Courier New" w:cs="Courier New" w:hint="default"/>
+      </w:rPr>
+    </w:lvl>
+    <w:lvl w:ilvl="5" w:tplc="04090005" w:tentative="1">
+      <w:start w:val="1"/>
+      <w:numFmt w:val="bullet"/>
+      <w:lvlText w:val=""/>
+      <w:lvlJc w:val="left"/>
+      <w:pPr>
+        <w:ind w:left="4320" w:hanging="360"/>
+      </w:pPr>
+      <w:rPr>
+        <w:rFonts w:ascii="Wingdings" w:hAnsi="Wingdings" w:hint="default"/>
+      </w:rPr>
+    </w:lvl>
+    <w:lvl w:ilvl="6" w:tplc="04090001" w:tentative="1">
+      <w:start w:val="1"/>
+      <w:numFmt w:val="bullet"/>
+      <w:lvlText w:val=""/>
+      <w:lvlJc w:val="left"/>
+      <w:pPr>
+        <w:ind w:left="5040" w:hanging="360"/>
+      </w:pPr>
+      <w:rPr>
+        <w:rFonts w:ascii="Symbol" w:hAnsi="Symbol" w:hint="default"/>
+      </w:rPr>
+    </w:lvl>
+    <w:lvl w:ilvl="7" w:tplc="04090003" w:tentative="1">
+      <w:start w:val="1"/>
+      <w:numFmt w:val="bullet"/>
+      <w:lvlText w:val="o"/>
+      <w:lvlJc w:val="left"/>
+      <w:pPr>
+        <w:ind w:left="5760" w:hanging="360"/>
+      </w:pPr>
+      <w:rPr>
+        <w:rFonts w:ascii="Courier New" w:hAnsi="Courier New" w:cs="Courier New" w:hint="default"/>
+      </w:rPr>
+    </w:lvl>
+    <w:lvl w:ilvl="8" w:tplc="04090005" w:tentative="1">
+      <w:start w:val="1"/>
+      <w:numFmt w:val="bullet"/>
+      <w:lvlText w:val=""/>
+      <w:lvlJc w:val="left"/>
+      <w:pPr>
+        <w:ind w:left="6480" w:hanging="360"/>
+      </w:pPr>
+      <w:rPr>
+        <w:rFonts w:ascii="Wingdings" w:hAnsi="Wingdings" w:hint="default"/>
+      </w:rPr>
+    </w:lvl>
+  </w:abstractNum>
+  <w:abstractNum w:abstractNumId="16" w15:restartNumberingAfterBreak="0">
+    <w:nsid w:val="478A3A64"/>
+    <w:multiLevelType w:val="hybridMultilevel"/>
+    <w:tmpl w:val="B2005D8A"/>
+    <w:lvl w:ilvl="0" w:tplc="04090001">
+      <w:start w:val="1"/>
+      <w:numFmt w:val="bullet"/>
+      <w:lvlText w:val=""/>
+      <w:lvlJc w:val="left"/>
+      <w:pPr>
+        <w:ind w:left="720" w:hanging="360"/>
+      </w:pPr>
+      <w:rPr>
+        <w:rFonts w:ascii="Symbol" w:hAnsi="Symbol" w:hint="default"/>
+      </w:rPr>
+    </w:lvl>
+    <w:lvl w:ilvl="1" w:tplc="04090003" w:tentative="1">
+      <w:start w:val="1"/>
+      <w:numFmt w:val="bullet"/>
+      <w:lvlText w:val="o"/>
+      <w:lvlJc w:val="left"/>
+      <w:pPr>
+        <w:ind w:left="1440" w:hanging="360"/>
+      </w:pPr>
+      <w:rPr>
+        <w:rFonts w:ascii="Courier New" w:hAnsi="Courier New" w:cs="Courier New" w:hint="default"/>
+      </w:rPr>
+    </w:lvl>
+    <w:lvl w:ilvl="2" w:tplc="04090005" w:tentative="1">
+      <w:start w:val="1"/>
+      <w:numFmt w:val="bullet"/>
+      <w:lvlText w:val=""/>
+      <w:lvlJc w:val="left"/>
+      <w:pPr>
+        <w:ind w:left="2160" w:hanging="360"/>
+      </w:pPr>
+      <w:rPr>
+        <w:rFonts w:ascii="Wingdings" w:hAnsi="Wingdings" w:hint="default"/>
+      </w:rPr>
+    </w:lvl>
+    <w:lvl w:ilvl="3" w:tplc="04090001" w:tentative="1">
+      <w:start w:val="1"/>
+      <w:numFmt w:val="bullet"/>
+      <w:lvlText w:val=""/>
+      <w:lvlJc w:val="left"/>
+      <w:pPr>
+        <w:ind w:left="2880" w:hanging="360"/>
+      </w:pPr>
+      <w:rPr>
+        <w:rFonts w:ascii="Symbol" w:hAnsi="Symbol" w:hint="default"/>
+      </w:rPr>
+    </w:lvl>
+    <w:lvl w:ilvl="4" w:tplc="04090003" w:tentative="1">
+      <w:start w:val="1"/>
+      <w:numFmt w:val="bullet"/>
+      <w:lvlText w:val="o"/>
+      <w:lvlJc w:val="left"/>
+      <w:pPr>
+        <w:ind w:left="3600" w:hanging="360"/>
+      </w:pPr>
+      <w:rPr>
+        <w:rFonts w:ascii="Courier New" w:hAnsi="Courier New" w:cs="Courier New" w:hint="default"/>
+      </w:rPr>
+    </w:lvl>
+    <w:lvl w:ilvl="5" w:tplc="04090005" w:tentative="1">
+      <w:start w:val="1"/>
+      <w:numFmt w:val="bullet"/>
+      <w:lvlText w:val=""/>
+      <w:lvlJc w:val="left"/>
+      <w:pPr>
+        <w:ind w:left="4320" w:hanging="360"/>
+      </w:pPr>
+      <w:rPr>
+        <w:rFonts w:ascii="Wingdings" w:hAnsi="Wingdings" w:hint="default"/>
+      </w:rPr>
+    </w:lvl>
+    <w:lvl w:ilvl="6" w:tplc="04090001" w:tentative="1">
+      <w:start w:val="1"/>
+      <w:numFmt w:val="bullet"/>
+      <w:lvlText w:val=""/>
+      <w:lvlJc w:val="left"/>
+      <w:pPr>
+        <w:ind w:left="5040" w:hanging="360"/>
+      </w:pPr>
+      <w:rPr>
+        <w:rFonts w:ascii="Symbol" w:hAnsi="Symbol" w:hint="default"/>
+      </w:rPr>
+    </w:lvl>
+    <w:lvl w:ilvl="7" w:tplc="04090003" w:tentative="1">
+      <w:start w:val="1"/>
+      <w:numFmt w:val="bullet"/>
+      <w:lvlText w:val="o"/>
+      <w:lvlJc w:val="left"/>
+      <w:pPr>
+        <w:ind w:left="5760" w:hanging="360"/>
+      </w:pPr>
+      <w:rPr>
+        <w:rFonts w:ascii="Courier New" w:hAnsi="Courier New" w:cs="Courier New" w:hint="default"/>
+      </w:rPr>
+    </w:lvl>
+    <w:lvl w:ilvl="8" w:tplc="04090005" w:tentative="1">
+      <w:start w:val="1"/>
+      <w:numFmt w:val="bullet"/>
+      <w:lvlText w:val=""/>
+      <w:lvlJc w:val="left"/>
+      <w:pPr>
+        <w:ind w:left="6480" w:hanging="360"/>
+      </w:pPr>
+      <w:rPr>
+        <w:rFonts w:ascii="Wingdings" w:hAnsi="Wingdings" w:hint="default"/>
+      </w:rPr>
+    </w:lvl>
+  </w:abstractNum>
+  <w:abstractNum w:abstractNumId="17" w15:restartNumberingAfterBreak="0">
     <w:nsid w:val="4CF05397"/>
     <w:multiLevelType w:val="hybridMultilevel"/>
     <w:tmpl w:val="79B8EA0E"/>
@@ -4059,7 +5665,120 @@
       </w:rPr>
     </w:lvl>
   </w:abstractNum>
-  <w:abstractNum w:abstractNumId="12" w15:restartNumberingAfterBreak="0">
+  <w:abstractNum w:abstractNumId="18" w15:restartNumberingAfterBreak="0">
+    <w:nsid w:val="54D11D86"/>
+    <w:multiLevelType w:val="hybridMultilevel"/>
+    <w:tmpl w:val="91980B52"/>
+    <w:lvl w:ilvl="0" w:tplc="04090001">
+      <w:start w:val="1"/>
+      <w:numFmt w:val="bullet"/>
+      <w:lvlText w:val=""/>
+      <w:lvlJc w:val="left"/>
+      <w:pPr>
+        <w:ind w:left="720" w:hanging="360"/>
+      </w:pPr>
+      <w:rPr>
+        <w:rFonts w:ascii="Symbol" w:hAnsi="Symbol" w:hint="default"/>
+      </w:rPr>
+    </w:lvl>
+    <w:lvl w:ilvl="1" w:tplc="04090003" w:tentative="1">
+      <w:start w:val="1"/>
+      <w:numFmt w:val="bullet"/>
+      <w:lvlText w:val="o"/>
+      <w:lvlJc w:val="left"/>
+      <w:pPr>
+        <w:ind w:left="1440" w:hanging="360"/>
+      </w:pPr>
+      <w:rPr>
+        <w:rFonts w:ascii="Courier New" w:hAnsi="Courier New" w:cs="Courier New" w:hint="default"/>
+      </w:rPr>
+    </w:lvl>
+    <w:lvl w:ilvl="2" w:tplc="04090005" w:tentative="1">
+      <w:start w:val="1"/>
+      <w:numFmt w:val="bullet"/>
+      <w:lvlText w:val=""/>
+      <w:lvlJc w:val="left"/>
+      <w:pPr>
+        <w:ind w:left="2160" w:hanging="360"/>
+      </w:pPr>
+      <w:rPr>
+        <w:rFonts w:ascii="Wingdings" w:hAnsi="Wingdings" w:hint="default"/>
+      </w:rPr>
+    </w:lvl>
+    <w:lvl w:ilvl="3" w:tplc="04090001" w:tentative="1">
+      <w:start w:val="1"/>
+      <w:numFmt w:val="bullet"/>
+      <w:lvlText w:val=""/>
+      <w:lvlJc w:val="left"/>
+      <w:pPr>
+        <w:ind w:left="2880" w:hanging="360"/>
+      </w:pPr>
+      <w:rPr>
+        <w:rFonts w:ascii="Symbol" w:hAnsi="Symbol" w:hint="default"/>
+      </w:rPr>
+    </w:lvl>
+    <w:lvl w:ilvl="4" w:tplc="04090003" w:tentative="1">
+      <w:start w:val="1"/>
+      <w:numFmt w:val="bullet"/>
+      <w:lvlText w:val="o"/>
+      <w:lvlJc w:val="left"/>
+      <w:pPr>
+        <w:ind w:left="3600" w:hanging="360"/>
+      </w:pPr>
+      <w:rPr>
+        <w:rFonts w:ascii="Courier New" w:hAnsi="Courier New" w:cs="Courier New" w:hint="default"/>
+      </w:rPr>
+    </w:lvl>
+    <w:lvl w:ilvl="5" w:tplc="04090005" w:tentative="1">
+      <w:start w:val="1"/>
+      <w:numFmt w:val="bullet"/>
+      <w:lvlText w:val=""/>
+      <w:lvlJc w:val="left"/>
+      <w:pPr>
+        <w:ind w:left="4320" w:hanging="360"/>
+      </w:pPr>
+      <w:rPr>
+        <w:rFonts w:ascii="Wingdings" w:hAnsi="Wingdings" w:hint="default"/>
+      </w:rPr>
+    </w:lvl>
+    <w:lvl w:ilvl="6" w:tplc="04090001" w:tentative="1">
+      <w:start w:val="1"/>
+      <w:numFmt w:val="bullet"/>
+      <w:lvlText w:val=""/>
+      <w:lvlJc w:val="left"/>
+      <w:pPr>
+        <w:ind w:left="5040" w:hanging="360"/>
+      </w:pPr>
+      <w:rPr>
+        <w:rFonts w:ascii="Symbol" w:hAnsi="Symbol" w:hint="default"/>
+      </w:rPr>
+    </w:lvl>
+    <w:lvl w:ilvl="7" w:tplc="04090003" w:tentative="1">
+      <w:start w:val="1"/>
+      <w:numFmt w:val="bullet"/>
+      <w:lvlText w:val="o"/>
+      <w:lvlJc w:val="left"/>
+      <w:pPr>
+        <w:ind w:left="5760" w:hanging="360"/>
+      </w:pPr>
+      <w:rPr>
+        <w:rFonts w:ascii="Courier New" w:hAnsi="Courier New" w:cs="Courier New" w:hint="default"/>
+      </w:rPr>
+    </w:lvl>
+    <w:lvl w:ilvl="8" w:tplc="04090005" w:tentative="1">
+      <w:start w:val="1"/>
+      <w:numFmt w:val="bullet"/>
+      <w:lvlText w:val=""/>
+      <w:lvlJc w:val="left"/>
+      <w:pPr>
+        <w:ind w:left="6480" w:hanging="360"/>
+      </w:pPr>
+      <w:rPr>
+        <w:rFonts w:ascii="Wingdings" w:hAnsi="Wingdings" w:hint="default"/>
+      </w:rPr>
+    </w:lvl>
+  </w:abstractNum>
+  <w:abstractNum w:abstractNumId="19" w15:restartNumberingAfterBreak="0">
     <w:nsid w:val="692612C3"/>
     <w:multiLevelType w:val="hybridMultilevel"/>
     <w:tmpl w:val="F3E07D0C"/>
@@ -4172,7 +5891,7 @@
       </w:rPr>
     </w:lvl>
   </w:abstractNum>
-  <w:abstractNum w:abstractNumId="13" w15:restartNumberingAfterBreak="0">
+  <w:abstractNum w:abstractNumId="20" w15:restartNumberingAfterBreak="0">
     <w:nsid w:val="7B3F7E58"/>
     <w:multiLevelType w:val="hybridMultilevel"/>
     <w:tmpl w:val="99EECD16"/>
@@ -4285,7 +6004,7 @@
       </w:rPr>
     </w:lvl>
   </w:abstractNum>
-  <w:abstractNum w:abstractNumId="14" w15:restartNumberingAfterBreak="0">
+  <w:abstractNum w:abstractNumId="21" w15:restartNumberingAfterBreak="0">
     <w:nsid w:val="7CEB0CD3"/>
     <w:multiLevelType w:val="hybridMultilevel"/>
     <w:tmpl w:val="3A0662E6"/>
@@ -4398,7 +6117,120 @@
       </w:rPr>
     </w:lvl>
   </w:abstractNum>
-  <w:abstractNum w:abstractNumId="15" w15:restartNumberingAfterBreak="0">
+  <w:abstractNum w:abstractNumId="22" w15:restartNumberingAfterBreak="0">
+    <w:nsid w:val="7E816BE4"/>
+    <w:multiLevelType w:val="hybridMultilevel"/>
+    <w:tmpl w:val="DD466C22"/>
+    <w:lvl w:ilvl="0" w:tplc="04090001">
+      <w:start w:val="1"/>
+      <w:numFmt w:val="bullet"/>
+      <w:lvlText w:val=""/>
+      <w:lvlJc w:val="left"/>
+      <w:pPr>
+        <w:ind w:left="720" w:hanging="360"/>
+      </w:pPr>
+      <w:rPr>
+        <w:rFonts w:ascii="Symbol" w:hAnsi="Symbol" w:hint="default"/>
+      </w:rPr>
+    </w:lvl>
+    <w:lvl w:ilvl="1" w:tplc="04090003" w:tentative="1">
+      <w:start w:val="1"/>
+      <w:numFmt w:val="bullet"/>
+      <w:lvlText w:val="o"/>
+      <w:lvlJc w:val="left"/>
+      <w:pPr>
+        <w:ind w:left="1440" w:hanging="360"/>
+      </w:pPr>
+      <w:rPr>
+        <w:rFonts w:ascii="Courier New" w:hAnsi="Courier New" w:cs="Courier New" w:hint="default"/>
+      </w:rPr>
+    </w:lvl>
+    <w:lvl w:ilvl="2" w:tplc="04090005" w:tentative="1">
+      <w:start w:val="1"/>
+      <w:numFmt w:val="bullet"/>
+      <w:lvlText w:val=""/>
+      <w:lvlJc w:val="left"/>
+      <w:pPr>
+        <w:ind w:left="2160" w:hanging="360"/>
+      </w:pPr>
+      <w:rPr>
+        <w:rFonts w:ascii="Wingdings" w:hAnsi="Wingdings" w:hint="default"/>
+      </w:rPr>
+    </w:lvl>
+    <w:lvl w:ilvl="3" w:tplc="04090001" w:tentative="1">
+      <w:start w:val="1"/>
+      <w:numFmt w:val="bullet"/>
+      <w:lvlText w:val=""/>
+      <w:lvlJc w:val="left"/>
+      <w:pPr>
+        <w:ind w:left="2880" w:hanging="360"/>
+      </w:pPr>
+      <w:rPr>
+        <w:rFonts w:ascii="Symbol" w:hAnsi="Symbol" w:hint="default"/>
+      </w:rPr>
+    </w:lvl>
+    <w:lvl w:ilvl="4" w:tplc="04090003" w:tentative="1">
+      <w:start w:val="1"/>
+      <w:numFmt w:val="bullet"/>
+      <w:lvlText w:val="o"/>
+      <w:lvlJc w:val="left"/>
+      <w:pPr>
+        <w:ind w:left="3600" w:hanging="360"/>
+      </w:pPr>
+      <w:rPr>
+        <w:rFonts w:ascii="Courier New" w:hAnsi="Courier New" w:cs="Courier New" w:hint="default"/>
+      </w:rPr>
+    </w:lvl>
+    <w:lvl w:ilvl="5" w:tplc="04090005" w:tentative="1">
+      <w:start w:val="1"/>
+      <w:numFmt w:val="bullet"/>
+      <w:lvlText w:val=""/>
+      <w:lvlJc w:val="left"/>
+      <w:pPr>
+        <w:ind w:left="4320" w:hanging="360"/>
+      </w:pPr>
+      <w:rPr>
+        <w:rFonts w:ascii="Wingdings" w:hAnsi="Wingdings" w:hint="default"/>
+      </w:rPr>
+    </w:lvl>
+    <w:lvl w:ilvl="6" w:tplc="04090001" w:tentative="1">
+      <w:start w:val="1"/>
+      <w:numFmt w:val="bullet"/>
+      <w:lvlText w:val=""/>
+      <w:lvlJc w:val="left"/>
+      <w:pPr>
+        <w:ind w:left="5040" w:hanging="360"/>
+      </w:pPr>
+      <w:rPr>
+        <w:rFonts w:ascii="Symbol" w:hAnsi="Symbol" w:hint="default"/>
+      </w:rPr>
+    </w:lvl>
+    <w:lvl w:ilvl="7" w:tplc="04090003" w:tentative="1">
+      <w:start w:val="1"/>
+      <w:numFmt w:val="bullet"/>
+      <w:lvlText w:val="o"/>
+      <w:lvlJc w:val="left"/>
+      <w:pPr>
+        <w:ind w:left="5760" w:hanging="360"/>
+      </w:pPr>
+      <w:rPr>
+        <w:rFonts w:ascii="Courier New" w:hAnsi="Courier New" w:cs="Courier New" w:hint="default"/>
+      </w:rPr>
+    </w:lvl>
+    <w:lvl w:ilvl="8" w:tplc="04090005" w:tentative="1">
+      <w:start w:val="1"/>
+      <w:numFmt w:val="bullet"/>
+      <w:lvlText w:val=""/>
+      <w:lvlJc w:val="left"/>
+      <w:pPr>
+        <w:ind w:left="6480" w:hanging="360"/>
+      </w:pPr>
+      <w:rPr>
+        <w:rFonts w:ascii="Wingdings" w:hAnsi="Wingdings" w:hint="default"/>
+      </w:rPr>
+    </w:lvl>
+  </w:abstractNum>
+  <w:abstractNum w:abstractNumId="23" w15:restartNumberingAfterBreak="0">
     <w:nsid w:val="7FA77182"/>
     <w:multiLevelType w:val="hybridMultilevel"/>
     <w:tmpl w:val="0052AA74"/>
@@ -4518,46 +6350,70 @@
     <w:abstractNumId w:val="1"/>
   </w:num>
   <w:num w:numId="3">
+    <w:abstractNumId w:val="8"/>
+  </w:num>
+  <w:num w:numId="4">
+    <w:abstractNumId w:val="20"/>
+  </w:num>
+  <w:num w:numId="5">
     <w:abstractNumId w:val="6"/>
   </w:num>
-  <w:num w:numId="4">
+  <w:num w:numId="6">
+    <w:abstractNumId w:val="3"/>
+  </w:num>
+  <w:num w:numId="7">
+    <w:abstractNumId w:val="5"/>
+  </w:num>
+  <w:num w:numId="8">
+    <w:abstractNumId w:val="23"/>
+  </w:num>
+  <w:num w:numId="9">
+    <w:abstractNumId w:val="17"/>
+  </w:num>
+  <w:num w:numId="10">
     <w:abstractNumId w:val="13"/>
   </w:num>
-  <w:num w:numId="5">
-    <w:abstractNumId w:val="5"/>
+  <w:num w:numId="11">
+    <w:abstractNumId w:val="10"/>
   </w:num>
-  <w:num w:numId="6">
+  <w:num w:numId="12">
+    <w:abstractNumId w:val="11"/>
+  </w:num>
+  <w:num w:numId="13">
+    <w:abstractNumId w:val="12"/>
+  </w:num>
+  <w:num w:numId="14">
+    <w:abstractNumId w:val="19"/>
+  </w:num>
+  <w:num w:numId="15">
+    <w:abstractNumId w:val="21"/>
+  </w:num>
+  <w:num w:numId="16">
+    <w:abstractNumId w:val="4"/>
+  </w:num>
+  <w:num w:numId="17">
+    <w:abstractNumId w:val="14"/>
+  </w:num>
+  <w:num w:numId="18">
     <w:abstractNumId w:val="2"/>
   </w:num>
-  <w:num w:numId="7">
-    <w:abstractNumId w:val="4"/>
-  </w:num>
-  <w:num w:numId="8">
+  <w:num w:numId="19">
     <w:abstractNumId w:val="15"/>
   </w:num>
-  <w:num w:numId="9">
-    <w:abstractNumId w:val="11"/>
+  <w:num w:numId="20">
+    <w:abstractNumId w:val="18"/>
   </w:num>
-  <w:num w:numId="10">
-    <w:abstractNumId w:val="10"/>
+  <w:num w:numId="21">
+    <w:abstractNumId w:val="16"/>
   </w:num>
-  <w:num w:numId="11">
+  <w:num w:numId="22">
     <w:abstractNumId w:val="7"/>
   </w:num>
-  <w:num w:numId="12">
-    <w:abstractNumId w:val="8"/>
+  <w:num w:numId="23">
+    <w:abstractNumId w:val="22"/>
   </w:num>
-  <w:num w:numId="13">
+  <w:num w:numId="24">
     <w:abstractNumId w:val="9"/>
-  </w:num>
-  <w:num w:numId="14">
-    <w:abstractNumId w:val="12"/>
-  </w:num>
-  <w:num w:numId="15">
-    <w:abstractNumId w:val="14"/>
-  </w:num>
-  <w:num w:numId="16">
-    <w:abstractNumId w:val="3"/>
   </w:num>
 </w:numbering>
 </file>

</xml_diff>